<commit_message>
updated index and eval doc
</commit_message>
<xml_diff>
--- a/pages/doc/ProblemSolving-EndofUnitEvaluation.docx
+++ b/pages/doc/ProblemSolving-EndofUnitEvaluation.docx
@@ -110,10 +110,16 @@
                               </w:rPr>
                             </w:pPr>
                             <w:r>
-                              <w:rPr>
-                                <w:b/>
-                              </w:rPr>
-                              <w:t>Points to include in your evaluation:</w:t>
+                              <w:t xml:space="preserve">Under each learning strand covered in this unit,  describe  what you have learned  by </w:t>
+                            </w:r>
+                            <w:r>
+                              <w:t>using specific key words</w:t>
+                            </w:r>
+                            <w:r>
+                              <w:t xml:space="preserve"> and key phrases in that learning strands.</w:t>
+                            </w:r>
+                            <w:r>
+                              <w:t xml:space="preserve"> For each learning strand, discuss</w:t>
                             </w:r>
                           </w:p>
                           <w:p>
@@ -133,77 +139,7 @@
                               <w:rPr>
                                 <w:lang w:val="en-GB"/>
                               </w:rPr>
-                              <w:t xml:space="preserve">Purpose of </w:t>
-                            </w:r>
-                            <w:r>
-                              <w:rPr>
-                                <w:lang w:val="en-GB"/>
-                              </w:rPr>
-                              <w:t>How the Internet Works</w:t>
-                            </w:r>
-                            <w:r>
-                              <w:rPr>
-                                <w:lang w:val="en-GB"/>
-                              </w:rPr>
-                              <w:t xml:space="preserve"> </w:t>
-                            </w:r>
-                            <w:r>
-                              <w:rPr>
-                                <w:lang w:val="en-GB"/>
-                              </w:rPr>
-                              <w:t>Unit (</w:t>
-                            </w:r>
-                            <w:r>
-                              <w:rPr>
-                                <w:i/>
-                                <w:lang w:val="en-GB"/>
-                              </w:rPr>
-                              <w:t>To understand and learn basic programming principles</w:t>
-                            </w:r>
-                            <w:r>
-                              <w:rPr>
-                                <w:i/>
-                              </w:rPr>
-                              <w:t xml:space="preserve"> using </w:t>
-                            </w:r>
-                            <w:r>
-                              <w:rPr>
-                                <w:i/>
-                                <w:lang w:val="en-GB"/>
-                              </w:rPr>
-                              <w:t>Scratch to make small programs and games</w:t>
-                            </w:r>
-                            <w:r>
-                              <w:rPr>
-                                <w:lang w:val="en-GB"/>
-                              </w:rPr>
-                              <w:t>.)</w:t>
-                            </w:r>
-                          </w:p>
-                          <w:p>
-                            <w:pPr>
-                              <w:pStyle w:val="ListParagraph"/>
-                              <w:numPr>
-                                <w:ilvl w:val="0"/>
-                                <w:numId w:val="1"/>
-                              </w:numPr>
-                              <w:spacing w:after="0" w:line="240" w:lineRule="auto"/>
-                              <w:ind w:left="360" w:firstLine="0"/>
-                              <w:rPr>
-                                <w:lang w:val="en-GB"/>
-                              </w:rPr>
-                            </w:pPr>
-                            <w:r>
-                              <w:rPr>
-                                <w:lang w:val="en-GB"/>
-                              </w:rPr>
-                              <w:t xml:space="preserve">What went well? </w:t>
-                            </w:r>
-                            <w:r>
-                              <w:rPr>
-                                <w:lang w:val="en-GB"/>
-                              </w:rPr>
-                              <w:t>(WWW)</w:t>
+                              <w:t>What went well? (WWW) – what have you learned and developed that you did not have at the start of this unit</w:t>
                             </w:r>
                           </w:p>
                           <w:p>
@@ -230,6 +166,12 @@
                                 <w:lang w:val="en-GB"/>
                               </w:rPr>
                               <w:t xml:space="preserve"> (EBI)</w:t>
+                            </w:r>
+                            <w:r>
+                              <w:rPr>
+                                <w:lang w:val="en-GB"/>
+                              </w:rPr>
+                              <w:t xml:space="preserve"> – how you can improve your understanding even further</w:t>
                             </w:r>
                           </w:p>
                           <w:p>
@@ -315,10 +257,16 @@
                         </w:rPr>
                       </w:pPr>
                       <w:r>
-                        <w:rPr>
-                          <w:b/>
-                        </w:rPr>
-                        <w:t>Points to include in your evaluation:</w:t>
+                        <w:t xml:space="preserve">Under each learning strand covered in this unit,  describe  what you have learned  by </w:t>
+                      </w:r>
+                      <w:r>
+                        <w:t>using specific key words</w:t>
+                      </w:r>
+                      <w:r>
+                        <w:t xml:space="preserve"> and key phrases in that learning strands.</w:t>
+                      </w:r>
+                      <w:r>
+                        <w:t xml:space="preserve"> For each learning strand, discuss</w:t>
                       </w:r>
                     </w:p>
                     <w:p>
@@ -338,77 +286,7 @@
                         <w:rPr>
                           <w:lang w:val="en-GB"/>
                         </w:rPr>
-                        <w:t xml:space="preserve">Purpose of </w:t>
-                      </w:r>
-                      <w:r>
-                        <w:rPr>
-                          <w:lang w:val="en-GB"/>
-                        </w:rPr>
-                        <w:t>How the Internet Works</w:t>
-                      </w:r>
-                      <w:r>
-                        <w:rPr>
-                          <w:lang w:val="en-GB"/>
-                        </w:rPr>
-                        <w:t xml:space="preserve"> </w:t>
-                      </w:r>
-                      <w:r>
-                        <w:rPr>
-                          <w:lang w:val="en-GB"/>
-                        </w:rPr>
-                        <w:t>Unit (</w:t>
-                      </w:r>
-                      <w:r>
-                        <w:rPr>
-                          <w:i/>
-                          <w:lang w:val="en-GB"/>
-                        </w:rPr>
-                        <w:t>To understand and learn basic programming principles</w:t>
-                      </w:r>
-                      <w:r>
-                        <w:rPr>
-                          <w:i/>
-                        </w:rPr>
-                        <w:t xml:space="preserve"> using </w:t>
-                      </w:r>
-                      <w:r>
-                        <w:rPr>
-                          <w:i/>
-                          <w:lang w:val="en-GB"/>
-                        </w:rPr>
-                        <w:t>Scratch to make small programs and games</w:t>
-                      </w:r>
-                      <w:r>
-                        <w:rPr>
-                          <w:lang w:val="en-GB"/>
-                        </w:rPr>
-                        <w:t>.)</w:t>
-                      </w:r>
-                    </w:p>
-                    <w:p>
-                      <w:pPr>
-                        <w:pStyle w:val="ListParagraph"/>
-                        <w:numPr>
-                          <w:ilvl w:val="0"/>
-                          <w:numId w:val="1"/>
-                        </w:numPr>
-                        <w:spacing w:after="0" w:line="240" w:lineRule="auto"/>
-                        <w:ind w:left="360" w:firstLine="0"/>
-                        <w:rPr>
-                          <w:lang w:val="en-GB"/>
-                        </w:rPr>
-                      </w:pPr>
-                      <w:r>
-                        <w:rPr>
-                          <w:lang w:val="en-GB"/>
-                        </w:rPr>
-                        <w:t xml:space="preserve">What went well? </w:t>
-                      </w:r>
-                      <w:r>
-                        <w:rPr>
-                          <w:lang w:val="en-GB"/>
-                        </w:rPr>
-                        <w:t>(WWW)</w:t>
+                        <w:t>What went well? (WWW) – what have you learned and developed that you did not have at the start of this unit</w:t>
                       </w:r>
                     </w:p>
                     <w:p>
@@ -435,6 +313,12 @@
                           <w:lang w:val="en-GB"/>
                         </w:rPr>
                         <w:t xml:space="preserve"> (EBI)</w:t>
+                      </w:r>
+                      <w:r>
+                        <w:rPr>
+                          <w:lang w:val="en-GB"/>
+                        </w:rPr>
+                        <w:t xml:space="preserve"> – how you can improve your understanding even further</w:t>
                       </w:r>
                     </w:p>
                     <w:p>
@@ -847,20 +731,20 @@
               </w:numPr>
               <w:spacing w:before="100" w:beforeAutospacing="1" w:after="100" w:afterAutospacing="1" w:line="360" w:lineRule="atLeast"/>
               <w:rPr>
-                <w:rFonts w:ascii="Helvetica" w:eastAsia="Times New Roman" w:hAnsi="Helvetica" w:cs="Times New Roman"/>
-                <w:color w:val="000000"/>
-              </w:rPr>
-            </w:pPr>
-            <w:r>
-              <w:rPr>
-                <w:rFonts w:ascii="Helvetica" w:eastAsia="Times New Roman" w:hAnsi="Helvetica" w:cs="Times New Roman"/>
+                <w:rFonts w:eastAsia="Times New Roman" w:cs="Times New Roman"/>
+                <w:color w:val="000000"/>
+              </w:rPr>
+            </w:pPr>
+            <w:r>
+              <w:rPr>
+                <w:rFonts w:eastAsia="Times New Roman" w:cs="Times New Roman"/>
                 <w:color w:val="000000"/>
               </w:rPr>
               <w:t>Design simple </w:t>
             </w:r>
             <w:r>
               <w:rPr>
-                <w:rFonts w:ascii="Helvetica" w:eastAsia="Times New Roman" w:hAnsi="Helvetica" w:cs="Times New Roman"/>
+                <w:rFonts w:eastAsia="Times New Roman" w:cs="Times New Roman"/>
                 <w:b/>
                 <w:bCs/>
                 <w:color w:val="000000"/>
@@ -869,10 +753,40 @@
             </w:r>
             <w:r>
               <w:rPr>
-                <w:rFonts w:ascii="Helvetica" w:eastAsia="Times New Roman" w:hAnsi="Helvetica" w:cs="Times New Roman"/>
-                <w:color w:val="000000"/>
-              </w:rPr>
-              <w:t> using sequences, loops, and selection i.e. if statements.</w:t>
+                <w:rFonts w:eastAsia="Times New Roman" w:cs="Times New Roman"/>
+                <w:color w:val="000000"/>
+              </w:rPr>
+              <w:t xml:space="preserve"> using </w:t>
+            </w:r>
+            <w:r>
+              <w:rPr>
+                <w:rFonts w:eastAsia="Times New Roman" w:cs="Times New Roman"/>
+                <w:b/>
+                <w:color w:val="000000"/>
+              </w:rPr>
+              <w:t>sequences</w:t>
+            </w:r>
+            <w:r>
+              <w:rPr>
+                <w:rFonts w:eastAsia="Times New Roman" w:cs="Times New Roman"/>
+                <w:color w:val="000000"/>
+              </w:rPr>
+              <w:t xml:space="preserve">, </w:t>
+            </w:r>
+            <w:r>
+              <w:rPr>
+                <w:rFonts w:eastAsia="Times New Roman" w:cs="Times New Roman"/>
+                <w:b/>
+                <w:color w:val="000000"/>
+              </w:rPr>
+              <w:t>loops</w:t>
+            </w:r>
+            <w:r>
+              <w:rPr>
+                <w:rFonts w:eastAsia="Times New Roman" w:cs="Times New Roman"/>
+                <w:color w:val="000000"/>
+              </w:rPr>
+              <w:t>, and selection i.e. if statements.</w:t>
             </w:r>
           </w:p>
           <w:p>
@@ -883,20 +797,20 @@
               </w:numPr>
               <w:spacing w:before="100" w:beforeAutospacing="1" w:after="100" w:afterAutospacing="1" w:line="360" w:lineRule="atLeast"/>
               <w:rPr>
-                <w:rFonts w:ascii="Helvetica" w:eastAsia="Times New Roman" w:hAnsi="Helvetica" w:cs="Times New Roman"/>
-                <w:color w:val="000000"/>
-              </w:rPr>
-            </w:pPr>
-            <w:r>
-              <w:rPr>
-                <w:rFonts w:ascii="Helvetica" w:eastAsia="Times New Roman" w:hAnsi="Helvetica" w:cs="Times New Roman"/>
+                <w:rFonts w:eastAsia="Times New Roman" w:cs="Times New Roman"/>
+                <w:color w:val="000000"/>
+              </w:rPr>
+            </w:pPr>
+            <w:r>
+              <w:rPr>
+                <w:rFonts w:eastAsia="Times New Roman" w:cs="Times New Roman"/>
                 <w:color w:val="000000"/>
               </w:rPr>
               <w:t>Design solutions by </w:t>
             </w:r>
             <w:r>
               <w:rPr>
-                <w:rFonts w:ascii="Helvetica" w:eastAsia="Times New Roman" w:hAnsi="Helvetica" w:cs="Times New Roman"/>
+                <w:rFonts w:eastAsia="Times New Roman" w:cs="Times New Roman"/>
                 <w:b/>
                 <w:bCs/>
                 <w:color w:val="000000"/>
@@ -905,7 +819,7 @@
             </w:r>
             <w:r>
               <w:rPr>
-                <w:rFonts w:ascii="Helvetica" w:eastAsia="Times New Roman" w:hAnsi="Helvetica" w:cs="Times New Roman"/>
+                <w:rFonts w:eastAsia="Times New Roman" w:cs="Times New Roman"/>
                 <w:color w:val="000000"/>
               </w:rPr>
               <w:t> a problem into smaller, solvable problems and create a sub-solution for each of these parts </w:t>
@@ -919,20 +833,20 @@
               </w:numPr>
               <w:spacing w:before="100" w:beforeAutospacing="1" w:after="100" w:afterAutospacing="1" w:line="360" w:lineRule="atLeast"/>
               <w:rPr>
-                <w:rFonts w:ascii="Helvetica" w:eastAsia="Times New Roman" w:hAnsi="Helvetica" w:cs="Times New Roman"/>
-                <w:color w:val="000000"/>
-              </w:rPr>
-            </w:pPr>
-            <w:r>
-              <w:rPr>
-                <w:rFonts w:ascii="Helvetica" w:eastAsia="Times New Roman" w:hAnsi="Helvetica" w:cs="Times New Roman"/>
+                <w:rFonts w:eastAsia="Times New Roman" w:cs="Times New Roman"/>
+                <w:color w:val="000000"/>
+              </w:rPr>
+            </w:pPr>
+            <w:r>
+              <w:rPr>
+                <w:rFonts w:eastAsia="Times New Roman" w:cs="Times New Roman"/>
                 <w:color w:val="000000"/>
               </w:rPr>
               <w:t>Understand that algorithms are </w:t>
             </w:r>
             <w:r>
               <w:rPr>
-                <w:rFonts w:ascii="Helvetica" w:eastAsia="Times New Roman" w:hAnsi="Helvetica" w:cs="Times New Roman"/>
+                <w:rFonts w:eastAsia="Times New Roman" w:cs="Times New Roman"/>
                 <w:b/>
                 <w:bCs/>
                 <w:color w:val="000000"/>
@@ -941,7 +855,7 @@
             </w:r>
             <w:r>
               <w:rPr>
-                <w:rFonts w:ascii="Helvetica" w:eastAsia="Times New Roman" w:hAnsi="Helvetica" w:cs="Times New Roman"/>
+                <w:rFonts w:eastAsia="Times New Roman" w:cs="Times New Roman"/>
                 <w:color w:val="000000"/>
               </w:rPr>
               <w:t> on digital devices as programs. Uses logical reasoning to predict outcomes.</w:t>
@@ -955,20 +869,20 @@
               </w:numPr>
               <w:spacing w:before="100" w:beforeAutospacing="1" w:after="100" w:afterAutospacing="1" w:line="360" w:lineRule="atLeast"/>
               <w:rPr>
-                <w:rFonts w:ascii="Helvetica" w:eastAsia="Times New Roman" w:hAnsi="Helvetica" w:cs="Times New Roman"/>
-                <w:color w:val="000000"/>
-              </w:rPr>
-            </w:pPr>
-            <w:r>
-              <w:rPr>
-                <w:rFonts w:ascii="Helvetica" w:eastAsia="Times New Roman" w:hAnsi="Helvetica" w:cs="Times New Roman"/>
+                <w:rFonts w:eastAsia="Times New Roman" w:cs="Times New Roman"/>
+                <w:color w:val="000000"/>
+              </w:rPr>
+            </w:pPr>
+            <w:r>
+              <w:rPr>
+                <w:rFonts w:eastAsia="Times New Roman" w:cs="Times New Roman"/>
                 <w:color w:val="000000"/>
               </w:rPr>
               <w:t>Understand </w:t>
             </w:r>
             <w:r>
               <w:rPr>
-                <w:rFonts w:ascii="Helvetica" w:eastAsia="Times New Roman" w:hAnsi="Helvetica" w:cs="Times New Roman"/>
+                <w:rFonts w:eastAsia="Times New Roman" w:cs="Times New Roman"/>
                 <w:b/>
                 <w:bCs/>
                 <w:color w:val="000000"/>
@@ -977,7 +891,7 @@
             </w:r>
             <w:r>
               <w:rPr>
-                <w:rFonts w:ascii="Helvetica" w:eastAsia="Times New Roman" w:hAnsi="Helvetica" w:cs="Times New Roman"/>
+                <w:rFonts w:eastAsia="Times New Roman" w:cs="Times New Roman"/>
                 <w:color w:val="000000"/>
               </w:rPr>
               <w:t> in problem solving means removing unimportant details to solutions. </w:t>
@@ -991,20 +905,20 @@
               </w:numPr>
               <w:spacing w:before="100" w:beforeAutospacing="1" w:after="100" w:afterAutospacing="1" w:line="360" w:lineRule="atLeast"/>
               <w:rPr>
-                <w:rFonts w:ascii="Helvetica" w:eastAsia="Times New Roman" w:hAnsi="Helvetica" w:cs="Times New Roman"/>
-                <w:color w:val="000000"/>
-              </w:rPr>
-            </w:pPr>
-            <w:r>
-              <w:rPr>
-                <w:rFonts w:ascii="Helvetica" w:eastAsia="Times New Roman" w:hAnsi="Helvetica" w:cs="Times New Roman"/>
+                <w:rFonts w:eastAsia="Times New Roman" w:cs="Times New Roman"/>
+                <w:color w:val="000000"/>
+              </w:rPr>
+            </w:pPr>
+            <w:r>
+              <w:rPr>
+                <w:rFonts w:eastAsia="Times New Roman" w:cs="Times New Roman"/>
                 <w:color w:val="000000"/>
               </w:rPr>
               <w:t>Understands that </w:t>
             </w:r>
             <w:r>
               <w:rPr>
-                <w:rFonts w:ascii="Helvetica" w:eastAsia="Times New Roman" w:hAnsi="Helvetica" w:cs="Times New Roman"/>
+                <w:rFonts w:eastAsia="Times New Roman" w:cs="Times New Roman"/>
                 <w:b/>
                 <w:bCs/>
                 <w:color w:val="000000"/>
@@ -1013,14 +927,14 @@
             </w:r>
             <w:r>
               <w:rPr>
-                <w:rFonts w:ascii="Helvetica" w:eastAsia="Times New Roman" w:hAnsi="Helvetica" w:cs="Times New Roman"/>
+                <w:rFonts w:eastAsia="Times New Roman" w:cs="Times New Roman"/>
                 <w:color w:val="000000"/>
               </w:rPr>
               <w:t> is the </w:t>
             </w:r>
             <w:r>
               <w:rPr>
-                <w:rFonts w:ascii="Helvetica" w:eastAsia="Times New Roman" w:hAnsi="Helvetica" w:cs="Times New Roman"/>
+                <w:rFonts w:eastAsia="Times New Roman" w:cs="Times New Roman"/>
                 <w:b/>
                 <w:bCs/>
                 <w:color w:val="000000"/>
@@ -1029,22 +943,11 @@
             </w:r>
             <w:r>
               <w:rPr>
-                <w:rFonts w:ascii="Helvetica" w:eastAsia="Times New Roman" w:hAnsi="Helvetica" w:cs="Times New Roman"/>
+                <w:rFonts w:eastAsia="Times New Roman" w:cs="Times New Roman"/>
                 <w:color w:val="000000"/>
               </w:rPr>
               <w:t> such as a loop.</w:t>
             </w:r>
-          </w:p>
-          <w:p>
-            <w:pPr>
-              <w:spacing w:before="100" w:beforeAutospacing="1" w:after="100" w:afterAutospacing="1" w:line="360" w:lineRule="atLeast"/>
-              <w:ind w:left="60"/>
-              <w:rPr>
-                <w:b/>
-                <w:noProof/>
-                <w:lang w:eastAsia="en-GB"/>
-              </w:rPr>
-            </w:pPr>
           </w:p>
         </w:tc>
       </w:tr>
@@ -1076,14 +979,44 @@
                 <w:noProof/>
                 <w:lang w:eastAsia="en-GB"/>
               </w:rPr>
-              <w:t xml:space="preserve"> </w:t>
-            </w:r>
-            <w:r>
-              <w:rPr>
-                <w:noProof/>
-                <w:lang w:eastAsia="en-GB"/>
-              </w:rPr>
-              <w:t>(use the above key words in bold)</w:t>
+              <w:t xml:space="preserve"> (use the above key words</w:t>
+            </w:r>
+            <w:r>
+              <w:rPr>
+                <w:noProof/>
+                <w:lang w:eastAsia="en-GB"/>
+              </w:rPr>
+              <w:t xml:space="preserve"> and key phrases i</w:t>
+            </w:r>
+            <w:bookmarkStart w:id="0" w:name="_GoBack"/>
+            <w:bookmarkEnd w:id="0"/>
+            <w:r>
+              <w:rPr>
+                <w:noProof/>
+                <w:lang w:eastAsia="en-GB"/>
+              </w:rPr>
+              <w:t>n the above learning strand</w:t>
+            </w:r>
+            <w:r>
+              <w:rPr>
+                <w:noProof/>
+                <w:lang w:eastAsia="en-GB"/>
+              </w:rPr>
+              <w:t xml:space="preserve">,  </w:t>
+            </w:r>
+            <w:r>
+              <w:rPr>
+                <w:noProof/>
+                <w:lang w:eastAsia="en-GB"/>
+              </w:rPr>
+              <w:t>remember to be specific</w:t>
+            </w:r>
+            <w:r>
+              <w:rPr>
+                <w:noProof/>
+                <w:lang w:eastAsia="en-GB"/>
+              </w:rPr>
+              <w:t>)</w:t>
             </w:r>
           </w:p>
           <w:p>
@@ -1258,20 +1191,20 @@
               </w:numPr>
               <w:spacing w:before="100" w:beforeAutospacing="1" w:after="100" w:afterAutospacing="1" w:line="360" w:lineRule="atLeast"/>
               <w:rPr>
-                <w:rFonts w:ascii="Helvetica" w:eastAsia="Times New Roman" w:hAnsi="Helvetica" w:cs="Times New Roman"/>
-                <w:color w:val="000000"/>
-              </w:rPr>
-            </w:pPr>
-            <w:r>
-              <w:rPr>
-                <w:rFonts w:ascii="Helvetica" w:eastAsia="Times New Roman" w:hAnsi="Helvetica" w:cs="Times New Roman"/>
+                <w:rFonts w:eastAsia="Times New Roman" w:cs="Times New Roman"/>
+                <w:color w:val="000000"/>
+              </w:rPr>
+            </w:pPr>
+            <w:r>
+              <w:rPr>
+                <w:rFonts w:eastAsia="Times New Roman" w:cs="Times New Roman"/>
                 <w:color w:val="000000"/>
               </w:rPr>
               <w:t xml:space="preserve">Creates programs that </w:t>
             </w:r>
             <w:r>
               <w:rPr>
-                <w:rFonts w:ascii="Helvetica" w:eastAsia="Times New Roman" w:hAnsi="Helvetica" w:cs="Times New Roman"/>
+                <w:rFonts w:eastAsia="Times New Roman" w:cs="Times New Roman"/>
                 <w:b/>
                 <w:color w:val="000000"/>
               </w:rPr>
@@ -1279,14 +1212,14 @@
             </w:r>
             <w:r>
               <w:rPr>
-                <w:rFonts w:ascii="Helvetica" w:eastAsia="Times New Roman" w:hAnsi="Helvetica" w:cs="Times New Roman"/>
+                <w:rFonts w:eastAsia="Times New Roman" w:cs="Times New Roman"/>
                 <w:color w:val="000000"/>
               </w:rPr>
               <w:t xml:space="preserve"> algorithms to achieve given </w:t>
             </w:r>
             <w:r>
               <w:rPr>
-                <w:rFonts w:ascii="Helvetica" w:eastAsia="Times New Roman" w:hAnsi="Helvetica" w:cs="Times New Roman"/>
+                <w:rFonts w:eastAsia="Times New Roman" w:cs="Times New Roman"/>
                 <w:b/>
                 <w:color w:val="000000"/>
               </w:rPr>
@@ -1294,7 +1227,7 @@
             </w:r>
             <w:r>
               <w:rPr>
-                <w:rFonts w:ascii="Helvetica" w:eastAsia="Times New Roman" w:hAnsi="Helvetica" w:cs="Times New Roman"/>
+                <w:rFonts w:eastAsia="Times New Roman" w:cs="Times New Roman"/>
                 <w:color w:val="000000"/>
               </w:rPr>
               <w:t>. </w:t>
@@ -1308,20 +1241,20 @@
               </w:numPr>
               <w:spacing w:before="100" w:beforeAutospacing="1" w:after="100" w:afterAutospacing="1" w:line="360" w:lineRule="atLeast"/>
               <w:rPr>
-                <w:rFonts w:ascii="Helvetica" w:eastAsia="Times New Roman" w:hAnsi="Helvetica" w:cs="Times New Roman"/>
-                <w:color w:val="000000"/>
-              </w:rPr>
-            </w:pPr>
-            <w:r>
-              <w:rPr>
-                <w:rFonts w:ascii="Helvetica" w:eastAsia="Times New Roman" w:hAnsi="Helvetica" w:cs="Times New Roman"/>
+                <w:rFonts w:eastAsia="Times New Roman" w:cs="Times New Roman"/>
+                <w:color w:val="000000"/>
+              </w:rPr>
+            </w:pPr>
+            <w:r>
+              <w:rPr>
+                <w:rFonts w:eastAsia="Times New Roman" w:cs="Times New Roman"/>
                 <w:color w:val="000000"/>
               </w:rPr>
               <w:t xml:space="preserve">Declares and </w:t>
             </w:r>
             <w:r>
               <w:rPr>
-                <w:rFonts w:ascii="Helvetica" w:eastAsia="Times New Roman" w:hAnsi="Helvetica" w:cs="Times New Roman"/>
+                <w:rFonts w:eastAsia="Times New Roman" w:cs="Times New Roman"/>
                 <w:b/>
                 <w:color w:val="000000"/>
               </w:rPr>
@@ -1329,7 +1262,7 @@
             </w:r>
             <w:r>
               <w:rPr>
-                <w:rFonts w:ascii="Helvetica" w:eastAsia="Times New Roman" w:hAnsi="Helvetica" w:cs="Times New Roman"/>
+                <w:rFonts w:eastAsia="Times New Roman" w:cs="Times New Roman"/>
                 <w:color w:val="000000"/>
               </w:rPr>
               <w:t xml:space="preserve"> in reaching a solution.</w:t>
@@ -1343,20 +1276,20 @@
               </w:numPr>
               <w:spacing w:before="100" w:beforeAutospacing="1" w:after="100" w:afterAutospacing="1" w:line="360" w:lineRule="atLeast"/>
               <w:rPr>
-                <w:rFonts w:ascii="Helvetica" w:eastAsia="Times New Roman" w:hAnsi="Helvetica" w:cs="Times New Roman"/>
-                <w:color w:val="000000"/>
-              </w:rPr>
-            </w:pPr>
-            <w:r>
-              <w:rPr>
-                <w:rFonts w:ascii="Helvetica" w:eastAsia="Times New Roman" w:hAnsi="Helvetica" w:cs="Times New Roman"/>
+                <w:rFonts w:eastAsia="Times New Roman" w:cs="Times New Roman"/>
+                <w:color w:val="000000"/>
+              </w:rPr>
+            </w:pPr>
+            <w:r>
+              <w:rPr>
+                <w:rFonts w:eastAsia="Times New Roman" w:cs="Times New Roman"/>
                 <w:color w:val="000000"/>
               </w:rPr>
               <w:t xml:space="preserve">Understands that programming bridges the gap between </w:t>
             </w:r>
             <w:r>
               <w:rPr>
-                <w:rFonts w:ascii="Helvetica" w:eastAsia="Times New Roman" w:hAnsi="Helvetica" w:cs="Times New Roman"/>
+                <w:rFonts w:eastAsia="Times New Roman" w:cs="Times New Roman"/>
                 <w:b/>
                 <w:color w:val="000000"/>
               </w:rPr>
@@ -1364,7 +1297,7 @@
             </w:r>
             <w:r>
               <w:rPr>
-                <w:rFonts w:ascii="Helvetica" w:eastAsia="Times New Roman" w:hAnsi="Helvetica" w:cs="Times New Roman"/>
+                <w:rFonts w:eastAsia="Times New Roman" w:cs="Times New Roman"/>
                 <w:color w:val="000000"/>
               </w:rPr>
               <w:t xml:space="preserve"> and computers.</w:t>
@@ -1378,13 +1311,13 @@
               </w:numPr>
               <w:spacing w:before="100" w:beforeAutospacing="1" w:after="100" w:afterAutospacing="1" w:line="360" w:lineRule="atLeast"/>
               <w:rPr>
-                <w:rFonts w:ascii="Helvetica" w:eastAsia="Times New Roman" w:hAnsi="Helvetica" w:cs="Times New Roman"/>
-                <w:color w:val="000000"/>
-              </w:rPr>
-            </w:pPr>
-            <w:r>
-              <w:rPr>
-                <w:rFonts w:ascii="Helvetica" w:eastAsia="Times New Roman" w:hAnsi="Helvetica" w:cs="Times New Roman"/>
+                <w:rFonts w:eastAsia="Times New Roman" w:cs="Times New Roman"/>
+                <w:color w:val="000000"/>
+              </w:rPr>
+            </w:pPr>
+            <w:r>
+              <w:rPr>
+                <w:rFonts w:eastAsia="Times New Roman" w:cs="Times New Roman"/>
                 <w:b/>
                 <w:color w:val="000000"/>
               </w:rPr>
@@ -1392,14 +1325,14 @@
             </w:r>
             <w:r>
               <w:rPr>
-                <w:rFonts w:ascii="Helvetica" w:eastAsia="Times New Roman" w:hAnsi="Helvetica" w:cs="Times New Roman"/>
+                <w:rFonts w:eastAsia="Times New Roman" w:cs="Times New Roman"/>
                 <w:color w:val="000000"/>
               </w:rPr>
               <w:t xml:space="preserve">, </w:t>
             </w:r>
             <w:r>
               <w:rPr>
-                <w:rFonts w:ascii="Helvetica" w:eastAsia="Times New Roman" w:hAnsi="Helvetica" w:cs="Times New Roman"/>
+                <w:rFonts w:eastAsia="Times New Roman" w:cs="Times New Roman"/>
                 <w:b/>
                 <w:color w:val="000000"/>
               </w:rPr>
@@ -1407,14 +1340,14 @@
             </w:r>
             <w:r>
               <w:rPr>
-                <w:rFonts w:ascii="Helvetica" w:eastAsia="Times New Roman" w:hAnsi="Helvetica" w:cs="Times New Roman"/>
+                <w:rFonts w:eastAsia="Times New Roman" w:cs="Times New Roman"/>
                 <w:color w:val="000000"/>
               </w:rPr>
               <w:t xml:space="preserve"> and </w:t>
             </w:r>
             <w:r>
               <w:rPr>
-                <w:rFonts w:ascii="Helvetica" w:eastAsia="Times New Roman" w:hAnsi="Helvetica" w:cs="Times New Roman"/>
+                <w:rFonts w:eastAsia="Times New Roman" w:cs="Times New Roman"/>
                 <w:b/>
                 <w:color w:val="000000"/>
               </w:rPr>
@@ -1422,29 +1355,19 @@
             </w:r>
             <w:r>
               <w:rPr>
-                <w:rFonts w:ascii="Helvetica" w:eastAsia="Times New Roman" w:hAnsi="Helvetica" w:cs="Times New Roman"/>
+                <w:rFonts w:eastAsia="Times New Roman" w:cs="Times New Roman"/>
                 <w:color w:val="000000"/>
               </w:rPr>
               <w:t xml:space="preserve"> modular programs using </w:t>
             </w:r>
             <w:r>
               <w:rPr>
-                <w:rFonts w:ascii="Helvetica" w:eastAsia="Times New Roman" w:hAnsi="Helvetica" w:cs="Times New Roman"/>
+                <w:rFonts w:eastAsia="Times New Roman" w:cs="Times New Roman"/>
                 <w:b/>
                 <w:color w:val="000000"/>
               </w:rPr>
               <w:t>functions</w:t>
             </w:r>
-          </w:p>
-          <w:p>
-            <w:pPr>
-              <w:spacing w:before="100" w:beforeAutospacing="1" w:after="100" w:afterAutospacing="1" w:line="360" w:lineRule="atLeast"/>
-              <w:ind w:left="420"/>
-              <w:rPr>
-                <w:noProof/>
-                <w:lang w:eastAsia="en-GB"/>
-              </w:rPr>
-            </w:pPr>
           </w:p>
         </w:tc>
       </w:tr>
@@ -1473,7 +1396,28 @@
                 <w:noProof/>
                 <w:lang w:eastAsia="en-GB"/>
               </w:rPr>
-              <w:t xml:space="preserve"> (use the above key words in bold)</w:t>
+              <w:t xml:space="preserve"> (use the above key words in bold</w:t>
+            </w:r>
+            <w:r>
+              <w:rPr>
+                <w:noProof/>
+                <w:lang w:eastAsia="en-GB"/>
+              </w:rPr>
+              <w:t xml:space="preserve">  and key phrases</w:t>
+            </w:r>
+            <w:r>
+              <w:rPr>
+                <w:noProof/>
+                <w:lang w:eastAsia="en-GB"/>
+              </w:rPr>
+              <w:t>, remember to be specific</w:t>
+            </w:r>
+            <w:r>
+              <w:rPr>
+                <w:noProof/>
+                <w:lang w:eastAsia="en-GB"/>
+              </w:rPr>
+              <w:t>)</w:t>
             </w:r>
           </w:p>
           <w:p>
@@ -1625,23 +1569,7 @@
                 <w:noProof/>
                 <w:lang w:eastAsia="en-GB"/>
               </w:rPr>
-              <w:t>/Work Ethics</w:t>
-            </w:r>
-            <w:r>
-              <w:rPr>
-                <w:b/>
-                <w:noProof/>
-                <w:lang w:eastAsia="en-GB"/>
-              </w:rPr>
-              <w:t>/Targets</w:t>
-            </w:r>
-            <w:r>
-              <w:rPr>
-                <w:b/>
-                <w:noProof/>
-                <w:lang w:eastAsia="en-GB"/>
-              </w:rPr>
-              <w:t>:</w:t>
+              <w:t>/Work Ethics/Targets:</w:t>
             </w:r>
             <w:r>
               <w:rPr>
@@ -1651,8 +1579,6 @@
               </w:rPr>
               <w:t xml:space="preserve"> (compare to your year group)</w:t>
             </w:r>
-            <w:bookmarkStart w:id="0" w:name="_GoBack"/>
-            <w:bookmarkEnd w:id="0"/>
           </w:p>
           <w:p>
             <w:pPr>
@@ -1827,7 +1753,6 @@
                 <w:noProof/>
                 <w:lang w:eastAsia="en-GB"/>
               </w:rPr>
-              <w:lastRenderedPageBreak/>
               <w:t>Silver:</w:t>
             </w:r>
             <w:r>
@@ -1930,6 +1855,7 @@
                 <w:noProof/>
                 <w:lang w:eastAsia="en-GB"/>
               </w:rPr>
+              <w:lastRenderedPageBreak/>
               <w:t>Platinum:</w:t>
             </w:r>
             <w:r>
@@ -3938,7 +3864,7 @@
   <a:extraClrSchemeLst/>
   <a:extLst>
     <a:ext uri="{05A4C25C-085E-4340-85A3-A5531E510DB2}">
-      <thm15:themeFamily xmlns:thm15="http://schemas.microsoft.com/office/thememl/2012/main" xmlns="" name="Office Theme" id="{62F939B6-93AF-4DB8-9C6B-D6C7DFDC589F}" vid="{4A3C46E8-61CC-4603-A589-7422A47A8E4A}"/>
+      <thm15:themeFamily xmlns="" xmlns:thm15="http://schemas.microsoft.com/office/thememl/2012/main" name="Office Theme" id="{62F939B6-93AF-4DB8-9C6B-D6C7DFDC589F}" vid="{4A3C46E8-61CC-4603-A589-7422A47A8E4A}"/>
     </a:ext>
   </a:extLst>
 </a:theme>

</xml_diff>